<commit_message>
Villain HQ Scripts + Character Sheet
- The scripts for the player's first entry into the Villain HQ    and
subsequent scripts for when the player talks to each villain

- Character sheet for heroes and villains
</commit_message>
<xml_diff>
--- a/Design/Events/Super/VillainHQEntry.docx
+++ b/Design/Events/Super/VillainHQEntry.docx
@@ -1,6 +1,6 @@
 
 <file path=word/document.xml><?xml version="1.0" encoding="utf-8"?>
-<w:document xmlns:wpc="http://schemas.microsoft.com/office/word/2010/wordprocessingCanvas" xmlns:mc="http://schemas.openxmlformats.org/markup-compatibility/2006" xmlns:o="urn:schemas-microsoft-com:office:office" xmlns:r="http://schemas.openxmlformats.org/officeDocument/2006/relationships" xmlns:m="http://schemas.openxmlformats.org/officeDocument/2006/math" xmlns:v="urn:schemas-microsoft-com:vml" xmlns:wp14="http://schemas.microsoft.com/office/word/2010/wordprocessingDrawing" xmlns:wp="http://schemas.openxmlformats.org/drawingml/2006/wordprocessingDrawing" xmlns:w10="urn:schemas-microsoft-com:office:word" xmlns:w="http://schemas.openxmlformats.org/wordprocessingml/2006/main" xmlns:w14="http://schemas.microsoft.com/office/word/2010/wordml" xmlns:w15="http://schemas.microsoft.com/office/word/2012/wordml" xmlns:wpg="http://schemas.microsoft.com/office/word/2010/wordprocessingGroup" xmlns:wpi="http://schemas.microsoft.com/office/word/2010/wordprocessingInk" xmlns:wne="http://schemas.microsoft.com/office/word/2006/wordml" xmlns:wps="http://schemas.microsoft.com/office/word/2010/wordprocessingShape" mc:Ignorable="w14 w15 wp14">
+<w:document xmlns:wpc="http://schemas.microsoft.com/office/word/2010/wordprocessingCanvas" xmlns:cx="http://schemas.microsoft.com/office/drawing/2014/chartex" xmlns:cx1="http://schemas.microsoft.com/office/drawing/2015/9/8/chartex" xmlns:cx2="http://schemas.microsoft.com/office/drawing/2015/10/21/chartex" xmlns:mc="http://schemas.openxmlformats.org/markup-compatibility/2006" xmlns:o="urn:schemas-microsoft-com:office:office" xmlns:r="http://schemas.openxmlformats.org/officeDocument/2006/relationships" xmlns:m="http://schemas.openxmlformats.org/officeDocument/2006/math" xmlns:v="urn:schemas-microsoft-com:vml" xmlns:wp14="http://schemas.microsoft.com/office/word/2010/wordprocessingDrawing" xmlns:wp="http://schemas.openxmlformats.org/drawingml/2006/wordprocessingDrawing" xmlns:w10="urn:schemas-microsoft-com:office:word" xmlns:w="http://schemas.openxmlformats.org/wordprocessingml/2006/main" xmlns:w14="http://schemas.microsoft.com/office/word/2010/wordml" xmlns:w15="http://schemas.microsoft.com/office/word/2012/wordml" xmlns:w16se="http://schemas.microsoft.com/office/word/2015/wordml/symex" xmlns:wpg="http://schemas.microsoft.com/office/word/2010/wordprocessingGroup" xmlns:wpi="http://schemas.microsoft.com/office/word/2010/wordprocessingInk" xmlns:wne="http://schemas.microsoft.com/office/word/2006/wordml" xmlns:wps="http://schemas.microsoft.com/office/word/2010/wordprocessingShape" mc:Ignorable="w14 w15 w16se wp14">
   <w:body>
     <w:p>
       <w:pPr>
@@ -819,42 +819,7 @@
           <w:sz w:val="24"/>
           <w:szCs w:val="24"/>
         </w:rPr>
-        <w:t xml:space="preserve">TALL DUDE: </w:t>
-      </w:r>
-      <w:r>
-        <w:rPr>
-          <w:rFonts w:ascii="Arial" w:hAnsi="Arial" w:cs="Arial"/>
-          <w:i/>
-          <w:sz w:val="24"/>
-          <w:szCs w:val="24"/>
-        </w:rPr>
-        <w:t xml:space="preserve">to </w:t>
-      </w:r>
-      <w:r>
-        <w:rPr>
-          <w:rFonts w:ascii="Arial" w:hAnsi="Arial" w:cs="Arial"/>
-          <w:i/>
-          <w:sz w:val="24"/>
-          <w:szCs w:val="24"/>
-        </w:rPr>
-        <w:t>HOOD</w:t>
-      </w:r>
-      <w:r>
-        <w:rPr>
-          <w:rFonts w:ascii="Arial" w:hAnsi="Arial" w:cs="Arial"/>
-          <w:i/>
-          <w:sz w:val="24"/>
-          <w:szCs w:val="24"/>
-        </w:rPr>
-        <w:t xml:space="preserve"> </w:t>
-      </w:r>
-      <w:r>
-        <w:rPr>
-          <w:rFonts w:ascii="Arial" w:hAnsi="Arial" w:cs="Arial"/>
-          <w:sz w:val="24"/>
-          <w:szCs w:val="24"/>
-        </w:rPr>
-        <w:t>We do not own a cat…</w:t>
+        <w:t>DOCTOR DISCO: Baby! Look at this stone cold fox!</w:t>
       </w:r>
     </w:p>
     <w:p>
@@ -874,15 +839,7 @@
           <w:sz w:val="24"/>
           <w:szCs w:val="24"/>
         </w:rPr>
-        <w:t>HOOD</w:t>
-      </w:r>
-      <w:r>
-        <w:rPr>
-          <w:rFonts w:ascii="Arial" w:hAnsi="Arial" w:cs="Arial"/>
-          <w:sz w:val="24"/>
-          <w:szCs w:val="24"/>
-        </w:rPr>
-        <w:t xml:space="preserve">: </w:t>
+        <w:t xml:space="preserve">TINY: </w:t>
       </w:r>
       <w:r>
         <w:rPr>
@@ -891,31 +848,25 @@
           <w:sz w:val="24"/>
           <w:szCs w:val="24"/>
         </w:rPr>
-        <w:t xml:space="preserve">to TALL DUDE </w:t>
-      </w:r>
-      <w:r>
-        <w:rPr>
-          <w:rFonts w:ascii="Arial" w:hAnsi="Arial" w:cs="Arial"/>
-          <w:sz w:val="24"/>
-          <w:szCs w:val="24"/>
-        </w:rPr>
-        <w:t xml:space="preserve">I know that, </w:t>
-      </w:r>
-      <w:r>
-        <w:rPr>
-          <w:rFonts w:ascii="Arial" w:hAnsi="Arial" w:cs="Arial"/>
-          <w:sz w:val="24"/>
-          <w:szCs w:val="24"/>
-        </w:rPr>
-        <w:t>dumbass</w:t>
-      </w:r>
-      <w:r>
-        <w:rPr>
-          <w:rFonts w:ascii="Arial" w:hAnsi="Arial" w:cs="Arial"/>
-          <w:sz w:val="24"/>
-          <w:szCs w:val="24"/>
-        </w:rPr>
-        <w:t xml:space="preserve">, it’s a figure of speech! </w:t>
+        <w:t xml:space="preserve">to PLAYER </w:t>
+      </w:r>
+      <w:proofErr w:type="gramStart"/>
+      <w:r>
+        <w:rPr>
+          <w:rFonts w:ascii="Arial" w:hAnsi="Arial" w:cs="Arial"/>
+          <w:sz w:val="24"/>
+          <w:szCs w:val="24"/>
+        </w:rPr>
+        <w:t>You're</w:t>
+      </w:r>
+      <w:proofErr w:type="gramEnd"/>
+      <w:r>
+        <w:rPr>
+          <w:rFonts w:ascii="Arial" w:hAnsi="Arial" w:cs="Arial"/>
+          <w:sz w:val="24"/>
+          <w:szCs w:val="24"/>
+        </w:rPr>
+        <w:t xml:space="preserve"> kind of cute. Are you strong, too?</w:t>
       </w:r>
     </w:p>
     <w:p>
@@ -935,227 +886,15 @@
           <w:sz w:val="24"/>
           <w:szCs w:val="24"/>
         </w:rPr>
-        <w:t xml:space="preserve">TALL DUDE: </w:t>
-      </w:r>
-      <w:r>
-        <w:rPr>
-          <w:rFonts w:ascii="Arial" w:hAnsi="Arial" w:cs="Arial"/>
-          <w:i/>
-          <w:sz w:val="24"/>
-          <w:szCs w:val="24"/>
-        </w:rPr>
-        <w:t xml:space="preserve">to </w:t>
-      </w:r>
-      <w:r>
-        <w:rPr>
-          <w:rFonts w:ascii="Arial" w:hAnsi="Arial" w:cs="Arial"/>
-          <w:i/>
-          <w:sz w:val="24"/>
-          <w:szCs w:val="24"/>
-        </w:rPr>
-        <w:t>HOOD</w:t>
-      </w:r>
-      <w:r>
-        <w:rPr>
-          <w:rFonts w:ascii="Arial" w:hAnsi="Arial" w:cs="Arial"/>
-          <w:i/>
-          <w:sz w:val="24"/>
-          <w:szCs w:val="24"/>
-        </w:rPr>
-        <w:t xml:space="preserve"> </w:t>
-      </w:r>
-      <w:r>
-        <w:rPr>
-          <w:rFonts w:ascii="Arial" w:hAnsi="Arial" w:cs="Arial"/>
-          <w:sz w:val="24"/>
-          <w:szCs w:val="24"/>
-        </w:rPr>
-        <w:t>Are you angry? Breathe with me. Breathe in…</w:t>
-      </w:r>
-    </w:p>
-    <w:p>
-      <w:pPr>
-        <w:tabs>
-          <w:tab w:val="left" w:pos="1440"/>
-        </w:tabs>
-        <w:rPr>
-          <w:rFonts w:ascii="Arial" w:hAnsi="Arial" w:cs="Arial"/>
-          <w:sz w:val="24"/>
-          <w:szCs w:val="24"/>
-        </w:rPr>
-      </w:pPr>
-      <w:r>
-        <w:rPr>
-          <w:rFonts w:ascii="Arial" w:hAnsi="Arial" w:cs="Arial"/>
-          <w:sz w:val="24"/>
-          <w:szCs w:val="24"/>
-        </w:rPr>
-        <w:t>HOOD</w:t>
-      </w:r>
-      <w:r>
-        <w:rPr>
-          <w:rFonts w:ascii="Arial" w:hAnsi="Arial" w:cs="Arial"/>
-          <w:sz w:val="24"/>
-          <w:szCs w:val="24"/>
-        </w:rPr>
-        <w:t xml:space="preserve">: </w:t>
-      </w:r>
-      <w:r>
-        <w:rPr>
-          <w:rFonts w:ascii="Arial" w:hAnsi="Arial" w:cs="Arial"/>
-          <w:i/>
-          <w:sz w:val="24"/>
-          <w:szCs w:val="24"/>
-        </w:rPr>
-        <w:t xml:space="preserve">to TALL </w:t>
-      </w:r>
-      <w:proofErr w:type="gramStart"/>
-      <w:r>
-        <w:rPr>
-          <w:rFonts w:ascii="Arial" w:hAnsi="Arial" w:cs="Arial"/>
-          <w:i/>
-          <w:sz w:val="24"/>
-          <w:szCs w:val="24"/>
-        </w:rPr>
-        <w:t xml:space="preserve">DUDE  </w:t>
-      </w:r>
-      <w:r>
-        <w:rPr>
-          <w:rFonts w:ascii="Arial" w:hAnsi="Arial" w:cs="Arial"/>
-          <w:sz w:val="24"/>
-          <w:szCs w:val="24"/>
-        </w:rPr>
-        <w:t>I</w:t>
-      </w:r>
-      <w:proofErr w:type="gramEnd"/>
-      <w:r>
-        <w:rPr>
-          <w:rFonts w:ascii="Arial" w:hAnsi="Arial" w:cs="Arial"/>
-          <w:sz w:val="24"/>
-          <w:szCs w:val="24"/>
-        </w:rPr>
-        <w:t xml:space="preserve"> don’</w:t>
-      </w:r>
-      <w:r>
-        <w:rPr>
-          <w:rFonts w:ascii="Arial" w:hAnsi="Arial" w:cs="Arial"/>
-          <w:sz w:val="24"/>
-          <w:szCs w:val="24"/>
-        </w:rPr>
-        <w:t xml:space="preserve">t </w:t>
-      </w:r>
-      <w:proofErr w:type="spellStart"/>
-      <w:r>
-        <w:rPr>
-          <w:rFonts w:ascii="Arial" w:hAnsi="Arial" w:cs="Arial"/>
-          <w:sz w:val="24"/>
-          <w:szCs w:val="24"/>
-        </w:rPr>
-        <w:t>wanna</w:t>
-      </w:r>
-      <w:proofErr w:type="spellEnd"/>
-      <w:r>
-        <w:rPr>
-          <w:rFonts w:ascii="Arial" w:hAnsi="Arial" w:cs="Arial"/>
-          <w:sz w:val="24"/>
-          <w:szCs w:val="24"/>
-        </w:rPr>
-        <w:t xml:space="preserve"> breathe!!!</w:t>
-      </w:r>
-    </w:p>
-    <w:p>
-      <w:pPr>
-        <w:tabs>
-          <w:tab w:val="left" w:pos="1440"/>
-        </w:tabs>
-        <w:rPr>
-          <w:rFonts w:ascii="Arial" w:hAnsi="Arial" w:cs="Arial"/>
-          <w:sz w:val="24"/>
-          <w:szCs w:val="24"/>
-        </w:rPr>
-      </w:pPr>
-      <w:r>
-        <w:rPr>
-          <w:rFonts w:ascii="Arial" w:hAnsi="Arial" w:cs="Arial"/>
-          <w:sz w:val="24"/>
-          <w:szCs w:val="24"/>
-        </w:rPr>
-        <w:t>FLYING CHICK</w:t>
-      </w:r>
-      <w:r>
-        <w:rPr>
-          <w:rFonts w:ascii="Arial" w:hAnsi="Arial" w:cs="Arial"/>
-          <w:sz w:val="24"/>
-          <w:szCs w:val="24"/>
-        </w:rPr>
-        <w:t>: …</w:t>
-      </w:r>
-    </w:p>
-    <w:p>
-      <w:pPr>
-        <w:tabs>
-          <w:tab w:val="left" w:pos="1440"/>
-        </w:tabs>
-        <w:rPr>
-          <w:rFonts w:ascii="Arial" w:hAnsi="Arial" w:cs="Arial"/>
-          <w:sz w:val="24"/>
-          <w:szCs w:val="24"/>
-        </w:rPr>
-      </w:pPr>
-      <w:r>
-        <w:rPr>
-          <w:rFonts w:ascii="Arial" w:hAnsi="Arial" w:cs="Arial"/>
-          <w:sz w:val="24"/>
-          <w:szCs w:val="24"/>
-        </w:rPr>
-        <w:t xml:space="preserve">TINY: </w:t>
-      </w:r>
-      <w:r>
-        <w:rPr>
-          <w:rFonts w:ascii="Arial" w:hAnsi="Arial" w:cs="Arial"/>
-          <w:i/>
-          <w:sz w:val="24"/>
-          <w:szCs w:val="24"/>
-        </w:rPr>
-        <w:t xml:space="preserve">to PLAYER </w:t>
-      </w:r>
-      <w:proofErr w:type="gramStart"/>
-      <w:r>
-        <w:rPr>
-          <w:rFonts w:ascii="Arial" w:hAnsi="Arial" w:cs="Arial"/>
-          <w:sz w:val="24"/>
-          <w:szCs w:val="24"/>
-        </w:rPr>
-        <w:t>This</w:t>
-      </w:r>
-      <w:proofErr w:type="gramEnd"/>
-      <w:r>
-        <w:rPr>
-          <w:rFonts w:ascii="Arial" w:hAnsi="Arial" w:cs="Arial"/>
-          <w:sz w:val="24"/>
-          <w:szCs w:val="24"/>
-        </w:rPr>
-        <w:t xml:space="preserve"> one’s kind of cute. Are you strong, too?</w:t>
-      </w:r>
-    </w:p>
-    <w:p>
-      <w:pPr>
-        <w:tabs>
-          <w:tab w:val="left" w:pos="1440"/>
-        </w:tabs>
-        <w:rPr>
-          <w:rFonts w:ascii="Arial" w:hAnsi="Arial" w:cs="Arial"/>
-          <w:sz w:val="24"/>
-          <w:szCs w:val="24"/>
-        </w:rPr>
-      </w:pPr>
-      <w:r>
-        <w:rPr>
-          <w:rFonts w:ascii="Arial" w:hAnsi="Arial" w:cs="Arial"/>
-          <w:sz w:val="24"/>
-          <w:szCs w:val="24"/>
-        </w:rPr>
-        <w:t>BEARD: I bet he/she is not stronger than me. What do you say, let’s see what you’ve got!</w:t>
+        <w:t>BEARD: I bet you're</w:t>
+      </w:r>
+      <w:r>
+        <w:rPr>
+          <w:rFonts w:ascii="Arial" w:hAnsi="Arial" w:cs="Arial"/>
+          <w:sz w:val="24"/>
+          <w:szCs w:val="24"/>
+        </w:rPr>
+        <w:t xml:space="preserve"> not stronger than me. What do you say, let’s see what you’ve got!</w:t>
       </w:r>
     </w:p>
     <w:p>
@@ -1515,7 +1254,15 @@
           <w:sz w:val="24"/>
           <w:szCs w:val="24"/>
         </w:rPr>
-        <w:t>BIG NOSE: Hahaha! Did I scare you? Everyone, let’s be hospitable. We shouldn’t fight in front of our new pet.</w:t>
+        <w:t>BIG NOSE: Oh, d</w:t>
+      </w:r>
+      <w:r>
+        <w:rPr>
+          <w:rFonts w:ascii="Arial" w:hAnsi="Arial" w:cs="Arial"/>
+          <w:sz w:val="24"/>
+          <w:szCs w:val="24"/>
+        </w:rPr>
+        <w:t>id I scare you? Everyone, let’s be hospitable. We shouldn’t fight in front of our new pet.</w:t>
       </w:r>
     </w:p>
     <w:p>
@@ -1604,7 +1351,6 @@
           <w:sz w:val="24"/>
           <w:szCs w:val="24"/>
         </w:rPr>
-        <w:lastRenderedPageBreak/>
         <w:t>#player talks to FLYING CHICK</w:t>
       </w:r>
     </w:p>
@@ -1677,6 +1423,7 @@
           <w:sz w:val="24"/>
           <w:szCs w:val="24"/>
         </w:rPr>
+        <w:lastRenderedPageBreak/>
         <w:t xml:space="preserve">FLYING CHICK: </w:t>
       </w:r>
       <w:r>
@@ -1703,7 +1450,15 @@
           <w:szCs w:val="24"/>
         </w:rPr>
         <w:tab/>
-        <w:t>Tell me about this place.</w:t>
+        <w:t>Tell me about the headquarters</w:t>
+      </w:r>
+      <w:r>
+        <w:rPr>
+          <w:rFonts w:ascii="Arial" w:hAnsi="Arial" w:cs="Arial"/>
+          <w:sz w:val="24"/>
+          <w:szCs w:val="24"/>
+        </w:rPr>
+        <w:t>.</w:t>
       </w:r>
       <w:r>
         <w:rPr>
@@ -1729,7 +1484,23 @@
           <w:sz w:val="24"/>
           <w:szCs w:val="24"/>
         </w:rPr>
-        <w:t>FLYING CHICK: What you see is what you get. Everyone usually gathers around the computer. You might want to check that out. The bulletin board is used for advertisements and job requests. You want more? This isn’t a fucking five-star hotel.}</w:t>
+        <w:t xml:space="preserve">FLYING CHICK: What you see is what you get. The bulletin board is used for </w:t>
+      </w:r>
+      <w:r>
+        <w:rPr>
+          <w:rFonts w:ascii="Arial" w:hAnsi="Arial" w:cs="Arial"/>
+          <w:sz w:val="24"/>
+          <w:szCs w:val="24"/>
+        </w:rPr>
+        <w:t>advertisements and job requests</w:t>
+      </w:r>
+      <w:r>
+        <w:rPr>
+          <w:rFonts w:ascii="Arial" w:hAnsi="Arial" w:cs="Arial"/>
+          <w:sz w:val="24"/>
+          <w:szCs w:val="24"/>
+        </w:rPr>
+        <w:t>.}</w:t>
       </w:r>
     </w:p>
     <w:p>
@@ -1879,7 +1650,7 @@
           <w:sz w:val="24"/>
           <w:szCs w:val="24"/>
         </w:rPr>
-        <w:t>BIG NOSE: You know, when I was born, it was raining. The water was pounding the windows so hard you couldn’t even hear my mother’s screams. Thunder so loud it would make your bones shake. You know what I think? The gods were crying that they had to send down their last masterpiece.</w:t>
+        <w:t xml:space="preserve">BIG NOSE: </w:t>
       </w:r>
       <w:r>
         <w:rPr>
@@ -1888,9 +1659,8 @@
           <w:sz w:val="24"/>
           <w:szCs w:val="24"/>
         </w:rPr>
-        <w:t xml:space="preserve"> </w:t>
-      </w:r>
-      <w:proofErr w:type="spellStart"/>
+        <w:t>Not much to tell</w:t>
+      </w:r>
       <w:r>
         <w:rPr>
           <w:rFonts w:ascii="Arial" w:hAnsi="Arial" w:cs="Arial"/>
@@ -1898,18 +1668,18 @@
           <w:sz w:val="24"/>
           <w:szCs w:val="24"/>
         </w:rPr>
-        <w:t>Kekeke</w:t>
-      </w:r>
-      <w:proofErr w:type="spellEnd"/>
-      <w:r>
+        <w:t>.}</w:t>
+      </w:r>
+    </w:p>
+    <w:p>
+      <w:pPr>
         <w:rPr>
           <w:rFonts w:ascii="Arial" w:hAnsi="Arial" w:cs="Arial"/>
           <w:color w:val="000000" w:themeColor="text1"/>
           <w:sz w:val="24"/>
           <w:szCs w:val="24"/>
         </w:rPr>
-        <w:t>!</w:t>
-      </w:r>
+      </w:pPr>
       <w:r>
         <w:rPr>
           <w:rFonts w:ascii="Arial" w:hAnsi="Arial" w:cs="Arial"/>
@@ -1917,47 +1687,7 @@
           <w:sz w:val="24"/>
           <w:szCs w:val="24"/>
         </w:rPr>
-        <w:t>}</w:t>
-      </w:r>
-    </w:p>
-    <w:p>
-      <w:pPr>
-        <w:rPr>
-          <w:rFonts w:ascii="Arial" w:hAnsi="Arial" w:cs="Arial"/>
-          <w:color w:val="000000" w:themeColor="text1"/>
-          <w:sz w:val="24"/>
-          <w:szCs w:val="24"/>
-        </w:rPr>
-      </w:pPr>
-      <w:r>
-        <w:rPr>
-          <w:rFonts w:ascii="Arial" w:hAnsi="Arial" w:cs="Arial"/>
-          <w:color w:val="000000" w:themeColor="text1"/>
-          <w:sz w:val="24"/>
-          <w:szCs w:val="24"/>
-        </w:rPr>
         <w:tab/>
-        <w:t>How did you turn invisible? {</w:t>
-      </w:r>
-    </w:p>
-    <w:p>
-      <w:pPr>
-        <w:ind w:left="4320"/>
-        <w:rPr>
-          <w:rFonts w:ascii="Arial" w:hAnsi="Arial" w:cs="Arial"/>
-          <w:color w:val="000000" w:themeColor="text1"/>
-          <w:sz w:val="24"/>
-          <w:szCs w:val="24"/>
-        </w:rPr>
-      </w:pPr>
-      <w:r>
-        <w:rPr>
-          <w:rFonts w:ascii="Arial" w:hAnsi="Arial" w:cs="Arial"/>
-          <w:color w:val="000000" w:themeColor="text1"/>
-          <w:sz w:val="24"/>
-          <w:szCs w:val="24"/>
-        </w:rPr>
-        <w:t xml:space="preserve">BIG NOSE: When you get stronger, you can develop new superpowers. I learned how to be invisible. Why? It was such a pain that everyone was so jealous every time they saw me.} </w:t>
       </w:r>
     </w:p>
     <w:p>
@@ -1976,7 +1706,6 @@
           <w:sz w:val="24"/>
           <w:szCs w:val="24"/>
         </w:rPr>
-        <w:lastRenderedPageBreak/>
         <w:t>#player talks to BEARD</w:t>
       </w:r>
     </w:p>
@@ -2113,7 +1842,23 @@
           <w:sz w:val="24"/>
           <w:szCs w:val="24"/>
         </w:rPr>
-        <w:t>Doing is important in life. *cough* YOLO.}</w:t>
+        <w:t>Doing is</w:t>
+      </w:r>
+      <w:r>
+        <w:rPr>
+          <w:rFonts w:ascii="Arial" w:hAnsi="Arial" w:cs="Arial"/>
+          <w:sz w:val="24"/>
+          <w:szCs w:val="24"/>
+        </w:rPr>
+        <w:t xml:space="preserve"> important in life</w:t>
+      </w:r>
+      <w:r>
+        <w:rPr>
+          <w:rFonts w:ascii="Arial" w:hAnsi="Arial" w:cs="Arial"/>
+          <w:sz w:val="24"/>
+          <w:szCs w:val="24"/>
+        </w:rPr>
+        <w:t>.}</w:t>
       </w:r>
     </w:p>
     <w:p>
@@ -2140,25 +1885,7 @@
           <w:sz w:val="24"/>
           <w:szCs w:val="24"/>
         </w:rPr>
-        <w:t>m sure. {</w:t>
-      </w:r>
-      <w:proofErr w:type="gramStart"/>
-      <w:r>
-        <w:rPr>
-          <w:rFonts w:ascii="Arial" w:hAnsi="Arial" w:cs="Arial"/>
-          <w:sz w:val="24"/>
-          <w:szCs w:val="24"/>
-        </w:rPr>
-        <w:t>end</w:t>
-      </w:r>
-      <w:proofErr w:type="gramEnd"/>
-      <w:r>
-        <w:rPr>
-          <w:rFonts w:ascii="Arial" w:hAnsi="Arial" w:cs="Arial"/>
-          <w:sz w:val="24"/>
-          <w:szCs w:val="24"/>
-        </w:rPr>
-        <w:t xml:space="preserve"> dialogue}</w:t>
+        <w:t>m sure. {end dialogue}</w:t>
       </w:r>
     </w:p>
     <w:p>
@@ -2194,7 +1921,16 @@
           <w:sz w:val="24"/>
           <w:szCs w:val="24"/>
         </w:rPr>
-        <w:t>BEARD: Afraid? I’m not afraid of her. I was just afraid that I hurt her. It’s not like she’s better than me. Nobody’s better than me.}</w:t>
+        <w:t xml:space="preserve">BEARD: Afraid? I’m not afraid of her. I was just afraid that I hurt </w:t>
+      </w:r>
+      <w:r>
+        <w:rPr>
+          <w:rFonts w:ascii="Arial" w:hAnsi="Arial" w:cs="Arial"/>
+          <w:sz w:val="24"/>
+          <w:szCs w:val="24"/>
+        </w:rPr>
+        <w:lastRenderedPageBreak/>
+        <w:t>her. It’s not like she’s better than me. Nobody’s better than me.}</w:t>
       </w:r>
     </w:p>
     <w:p>
@@ -2213,24 +1949,68 @@
           <w:sz w:val="24"/>
           <w:szCs w:val="24"/>
         </w:rPr>
-        <w:t>#player talks to TALL DUDE</w:t>
-      </w:r>
-    </w:p>
-    <w:p>
-      <w:pPr>
-        <w:rPr>
-          <w:rFonts w:ascii="Arial" w:hAnsi="Arial" w:cs="Arial"/>
-          <w:sz w:val="24"/>
-          <w:szCs w:val="24"/>
-        </w:rPr>
-      </w:pPr>
-      <w:r>
-        <w:rPr>
-          <w:rFonts w:ascii="Arial" w:hAnsi="Arial" w:cs="Arial"/>
-          <w:sz w:val="24"/>
-          <w:szCs w:val="24"/>
-        </w:rPr>
-        <w:t>TALL DUDE: Welcome…</w:t>
+        <w:t>#player talks to DOCTOR DISCO</w:t>
+      </w:r>
+    </w:p>
+    <w:p>
+      <w:pPr>
+        <w:rPr>
+          <w:rFonts w:ascii="Arial" w:hAnsi="Arial" w:cs="Arial"/>
+          <w:sz w:val="24"/>
+          <w:szCs w:val="24"/>
+        </w:rPr>
+      </w:pPr>
+      <w:r>
+        <w:rPr>
+          <w:rFonts w:ascii="Arial" w:hAnsi="Arial" w:cs="Arial"/>
+          <w:sz w:val="24"/>
+          <w:szCs w:val="24"/>
+        </w:rPr>
+        <w:t>DOCTOR DISCO</w:t>
+      </w:r>
+      <w:r>
+        <w:rPr>
+          <w:rFonts w:ascii="Arial" w:hAnsi="Arial" w:cs="Arial"/>
+          <w:sz w:val="24"/>
+          <w:szCs w:val="24"/>
+        </w:rPr>
+        <w:t xml:space="preserve">: Hey, how </w:t>
+      </w:r>
+      <w:proofErr w:type="spellStart"/>
+      <w:r>
+        <w:rPr>
+          <w:rFonts w:ascii="Arial" w:hAnsi="Arial" w:cs="Arial"/>
+          <w:sz w:val="24"/>
+          <w:szCs w:val="24"/>
+        </w:rPr>
+        <w:t>ya</w:t>
+      </w:r>
+      <w:proofErr w:type="spellEnd"/>
+      <w:r>
+        <w:rPr>
+          <w:rFonts w:ascii="Arial" w:hAnsi="Arial" w:cs="Arial"/>
+          <w:sz w:val="24"/>
+          <w:szCs w:val="24"/>
+        </w:rPr>
+        <w:t xml:space="preserve"> </w:t>
+      </w:r>
+      <w:proofErr w:type="spellStart"/>
+      <w:r>
+        <w:rPr>
+          <w:rFonts w:ascii="Arial" w:hAnsi="Arial" w:cs="Arial"/>
+          <w:sz w:val="24"/>
+          <w:szCs w:val="24"/>
+        </w:rPr>
+        <w:t>doin</w:t>
+      </w:r>
+      <w:proofErr w:type="spellEnd"/>
+      <w:r>
+        <w:rPr>
+          <w:rFonts w:ascii="Arial" w:hAnsi="Arial" w:cs="Arial"/>
+          <w:sz w:val="24"/>
+          <w:szCs w:val="24"/>
+        </w:rPr>
+        <w:t>'.</w:t>
       </w:r>
     </w:p>
     <w:p>
@@ -2285,43 +2065,61 @@
           <w:sz w:val="24"/>
           <w:szCs w:val="24"/>
         </w:rPr>
-        <w:t>TALL DUDE: I’m a clean person. I don’t like messes… Especially not when they’re from my enemies. I prefer to hypnotize…to lull…to find peace in violence…}</w:t>
-      </w:r>
-    </w:p>
-    <w:p>
-      <w:pPr>
-        <w:rPr>
-          <w:rFonts w:ascii="Arial" w:hAnsi="Arial" w:cs="Arial"/>
-          <w:sz w:val="24"/>
-          <w:szCs w:val="24"/>
-        </w:rPr>
-      </w:pPr>
-      <w:r>
-        <w:rPr>
-          <w:rFonts w:ascii="Arial" w:hAnsi="Arial" w:cs="Arial"/>
-          <w:sz w:val="24"/>
-          <w:szCs w:val="24"/>
-        </w:rPr>
-        <w:tab/>
-        <w:t>You and HOOD. {</w:t>
-      </w:r>
-    </w:p>
-    <w:p>
-      <w:pPr>
-        <w:ind w:left="2880"/>
-        <w:rPr>
-          <w:rFonts w:ascii="Arial" w:hAnsi="Arial" w:cs="Arial"/>
-          <w:sz w:val="24"/>
-          <w:szCs w:val="24"/>
-        </w:rPr>
-      </w:pPr>
-      <w:r>
-        <w:rPr>
-          <w:rFonts w:ascii="Arial" w:hAnsi="Arial" w:cs="Arial"/>
-          <w:sz w:val="24"/>
-          <w:szCs w:val="24"/>
-        </w:rPr>
-        <w:t>TALL DUDE: He’s a good guy…We disagree on some things. He prefers aggression and loudness…I prefer peace and quiet…}</w:t>
+        <w:t>DOCTOR DISCO</w:t>
+      </w:r>
+      <w:bookmarkStart w:id="0" w:name="_GoBack"/>
+      <w:bookmarkEnd w:id="0"/>
+      <w:r>
+        <w:rPr>
+          <w:rFonts w:ascii="Arial" w:hAnsi="Arial" w:cs="Arial"/>
+          <w:sz w:val="24"/>
+          <w:szCs w:val="24"/>
+        </w:rPr>
+        <w:t xml:space="preserve">: </w:t>
+      </w:r>
+      <w:r>
+        <w:rPr>
+          <w:rFonts w:ascii="Arial" w:hAnsi="Arial" w:cs="Arial"/>
+          <w:sz w:val="24"/>
+          <w:szCs w:val="24"/>
+        </w:rPr>
+        <w:t xml:space="preserve">There are two things that I consider my talents. </w:t>
+      </w:r>
+      <w:proofErr w:type="spellStart"/>
+      <w:r>
+        <w:rPr>
+          <w:rFonts w:ascii="Arial" w:hAnsi="Arial" w:cs="Arial"/>
+          <w:sz w:val="24"/>
+          <w:szCs w:val="24"/>
+        </w:rPr>
+        <w:t>Spinnin</w:t>
+      </w:r>
+      <w:proofErr w:type="spellEnd"/>
+      <w:r>
+        <w:rPr>
+          <w:rFonts w:ascii="Arial" w:hAnsi="Arial" w:cs="Arial"/>
+          <w:sz w:val="24"/>
+          <w:szCs w:val="24"/>
+        </w:rPr>
+        <w:t xml:space="preserve">' records and </w:t>
+      </w:r>
+      <w:proofErr w:type="spellStart"/>
+      <w:r>
+        <w:rPr>
+          <w:rFonts w:ascii="Arial" w:hAnsi="Arial" w:cs="Arial"/>
+          <w:sz w:val="24"/>
+          <w:szCs w:val="24"/>
+        </w:rPr>
+        <w:t>kickin</w:t>
+      </w:r>
+      <w:proofErr w:type="spellEnd"/>
+      <w:r>
+        <w:rPr>
+          <w:rFonts w:ascii="Arial" w:hAnsi="Arial" w:cs="Arial"/>
+          <w:sz w:val="24"/>
+          <w:szCs w:val="24"/>
+        </w:rPr>
+        <w:t>' ass.</w:t>
       </w:r>
     </w:p>
     <w:p>
@@ -2419,7 +2217,6 @@
           <w:sz w:val="24"/>
           <w:szCs w:val="24"/>
         </w:rPr>
-        <w:lastRenderedPageBreak/>
         <w:tab/>
         <w:t>Tell me about yourself. {</w:t>
       </w:r>
@@ -2447,7 +2244,7 @@
           <w:sz w:val="24"/>
           <w:szCs w:val="24"/>
         </w:rPr>
-        <w:t xml:space="preserve">Man, why you </w:t>
+        <w:t xml:space="preserve">Look, I come from </w:t>
       </w:r>
       <w:proofErr w:type="spellStart"/>
       <w:r>
@@ -2456,6 +2253,24 @@
           <w:sz w:val="24"/>
           <w:szCs w:val="24"/>
         </w:rPr>
+        <w:t>nothin</w:t>
+      </w:r>
+      <w:proofErr w:type="spellEnd"/>
+      <w:r>
+        <w:rPr>
+          <w:rFonts w:ascii="Arial" w:hAnsi="Arial" w:cs="Arial"/>
+          <w:sz w:val="24"/>
+          <w:szCs w:val="24"/>
+        </w:rPr>
+        <w:t xml:space="preserve">'. I </w:t>
+      </w:r>
+      <w:proofErr w:type="spellStart"/>
+      <w:r>
+        <w:rPr>
+          <w:rFonts w:ascii="Arial" w:hAnsi="Arial" w:cs="Arial"/>
+          <w:sz w:val="24"/>
+          <w:szCs w:val="24"/>
+        </w:rPr>
         <w:t>gotta</w:t>
       </w:r>
       <w:proofErr w:type="spellEnd"/>
@@ -2465,7 +2280,7 @@
           <w:sz w:val="24"/>
           <w:szCs w:val="24"/>
         </w:rPr>
-        <w:t xml:space="preserve"> ask about myself. Let me tell you </w:t>
+        <w:t xml:space="preserve"> join this rabble </w:t>
       </w:r>
       <w:proofErr w:type="spellStart"/>
       <w:r>
@@ -2474,7 +2289,7 @@
           <w:sz w:val="24"/>
           <w:szCs w:val="24"/>
         </w:rPr>
-        <w:t>somethin</w:t>
+        <w:t>outta</w:t>
       </w:r>
       <w:proofErr w:type="spellEnd"/>
       <w:r>
@@ -2483,129 +2298,7 @@
           <w:sz w:val="24"/>
           <w:szCs w:val="24"/>
         </w:rPr>
-        <w:t xml:space="preserve">’. Us villains, we got bad pasts. Bad pasts, alright. We come from </w:t>
-      </w:r>
-      <w:proofErr w:type="spellStart"/>
-      <w:r>
-        <w:rPr>
-          <w:rFonts w:ascii="Arial" w:hAnsi="Arial" w:cs="Arial"/>
-          <w:sz w:val="24"/>
-          <w:szCs w:val="24"/>
-        </w:rPr>
-        <w:t>nothin</w:t>
-      </w:r>
-      <w:proofErr w:type="spellEnd"/>
-      <w:r>
-        <w:rPr>
-          <w:rFonts w:ascii="Arial" w:hAnsi="Arial" w:cs="Arial"/>
-          <w:sz w:val="24"/>
-          <w:szCs w:val="24"/>
-        </w:rPr>
-        <w:t xml:space="preserve">’. So don’t patronize us with </w:t>
-      </w:r>
-      <w:proofErr w:type="spellStart"/>
-      <w:r>
-        <w:rPr>
-          <w:rFonts w:ascii="Arial" w:hAnsi="Arial" w:cs="Arial"/>
-          <w:sz w:val="24"/>
-          <w:szCs w:val="24"/>
-        </w:rPr>
-        <w:t>yo</w:t>
-      </w:r>
-      <w:proofErr w:type="spellEnd"/>
-      <w:r>
-        <w:rPr>
-          <w:rFonts w:ascii="Arial" w:hAnsi="Arial" w:cs="Arial"/>
-          <w:sz w:val="24"/>
-          <w:szCs w:val="24"/>
-        </w:rPr>
-        <w:t xml:space="preserve"> stupid questions.</w:t>
-      </w:r>
-      <w:r>
-        <w:rPr>
-          <w:rFonts w:ascii="Arial" w:hAnsi="Arial" w:cs="Arial"/>
-          <w:sz w:val="24"/>
-          <w:szCs w:val="24"/>
-        </w:rPr>
-        <w:t>}</w:t>
-      </w:r>
-    </w:p>
-    <w:p>
-      <w:pPr>
-        <w:rPr>
-          <w:rFonts w:ascii="Arial" w:hAnsi="Arial" w:cs="Arial"/>
-          <w:sz w:val="24"/>
-          <w:szCs w:val="24"/>
-        </w:rPr>
-      </w:pPr>
-      <w:r>
-        <w:rPr>
-          <w:rFonts w:ascii="Arial" w:hAnsi="Arial" w:cs="Arial"/>
-          <w:sz w:val="24"/>
-          <w:szCs w:val="24"/>
-        </w:rPr>
-        <w:tab/>
-        <w:t>You and TALL DUDE. {</w:t>
-      </w:r>
-    </w:p>
-    <w:p>
-      <w:pPr>
-        <w:ind w:left="3600"/>
-        <w:rPr>
-          <w:rFonts w:ascii="Arial" w:hAnsi="Arial" w:cs="Arial"/>
-          <w:sz w:val="24"/>
-          <w:szCs w:val="24"/>
-        </w:rPr>
-      </w:pPr>
-      <w:r>
-        <w:rPr>
-          <w:rFonts w:ascii="Arial" w:hAnsi="Arial" w:cs="Arial"/>
-          <w:sz w:val="24"/>
-          <w:szCs w:val="24"/>
-        </w:rPr>
-        <w:t xml:space="preserve">HOOD: Don’t get me started. He think he can win fights without </w:t>
-      </w:r>
-      <w:proofErr w:type="spellStart"/>
-      <w:r>
-        <w:rPr>
-          <w:rFonts w:ascii="Arial" w:hAnsi="Arial" w:cs="Arial"/>
-          <w:sz w:val="24"/>
-          <w:szCs w:val="24"/>
-        </w:rPr>
-        <w:t>fightin</w:t>
-      </w:r>
-      <w:proofErr w:type="spellEnd"/>
-      <w:r>
-        <w:rPr>
-          <w:rFonts w:ascii="Arial" w:hAnsi="Arial" w:cs="Arial"/>
-          <w:sz w:val="24"/>
-          <w:szCs w:val="24"/>
-        </w:rPr>
-        <w:t>’. He puts his enemies to sleep or hypnotizes them. I mean, that’s a good strategy I guess, but I l</w:t>
-      </w:r>
-      <w:r>
-        <w:rPr>
-          <w:rFonts w:ascii="Arial" w:hAnsi="Arial" w:cs="Arial"/>
-          <w:sz w:val="24"/>
-          <w:szCs w:val="24"/>
-        </w:rPr>
-        <w:t>ike to get up close and bloody</w:t>
-      </w:r>
-      <w:r>
-        <w:rPr>
-          <w:rFonts w:ascii="Arial" w:hAnsi="Arial" w:cs="Arial"/>
-          <w:sz w:val="24"/>
-          <w:szCs w:val="24"/>
-        </w:rPr>
-        <w:t>. To be honest, I don’t mind him that much. But don’t tell him that.</w:t>
-      </w:r>
-      <w:r>
-        <w:rPr>
-          <w:rFonts w:ascii="Arial" w:hAnsi="Arial" w:cs="Arial"/>
-          <w:sz w:val="24"/>
-          <w:szCs w:val="24"/>
-        </w:rPr>
-        <w:t>}</w:t>
+        <w:t xml:space="preserve"> necessity. That said, this is my home. And I take care of my own.}</w:t>
       </w:r>
     </w:p>
     <w:p>
@@ -2880,37 +2573,6 @@
         </w:rPr>
         <w:t>BILLBOARD: Advertisements for houses. Minor job requests. Upcoming events.</w:t>
       </w:r>
-    </w:p>
-    <w:p>
-      <w:pPr>
-        <w:rPr>
-          <w:rFonts w:ascii="Arial" w:hAnsi="Arial" w:cs="Arial"/>
-          <w:color w:val="808080" w:themeColor="background1" w:themeShade="80"/>
-          <w:sz w:val="24"/>
-          <w:szCs w:val="24"/>
-        </w:rPr>
-      </w:pPr>
-      <w:r>
-        <w:rPr>
-          <w:rFonts w:ascii="Arial" w:hAnsi="Arial" w:cs="Arial"/>
-          <w:color w:val="808080" w:themeColor="background1" w:themeShade="80"/>
-          <w:sz w:val="24"/>
-          <w:szCs w:val="24"/>
-        </w:rPr>
-        <w:t>#player interacts with computer to save the game</w:t>
-      </w:r>
-      <w:bookmarkStart w:id="0" w:name="_GoBack"/>
-      <w:bookmarkEnd w:id="0"/>
-    </w:p>
-    <w:p>
-      <w:pPr>
-        <w:rPr>
-          <w:rFonts w:ascii="Arial" w:hAnsi="Arial" w:cs="Arial"/>
-          <w:color w:val="808080" w:themeColor="background1" w:themeShade="80"/>
-          <w:sz w:val="24"/>
-          <w:szCs w:val="24"/>
-        </w:rPr>
-      </w:pPr>
     </w:p>
     <w:sectPr>
       <w:pgSz w:w="12240" w:h="15840"/>
@@ -2923,7 +2585,7 @@
 </file>
 
 <file path=word/numbering.xml><?xml version="1.0" encoding="utf-8"?>
-<w:numbering xmlns:wpc="http://schemas.microsoft.com/office/word/2010/wordprocessingCanvas" xmlns:mc="http://schemas.openxmlformats.org/markup-compatibility/2006" xmlns:o="urn:schemas-microsoft-com:office:office" xmlns:r="http://schemas.openxmlformats.org/officeDocument/2006/relationships" xmlns:m="http://schemas.openxmlformats.org/officeDocument/2006/math" xmlns:v="urn:schemas-microsoft-com:vml" xmlns:wp14="http://schemas.microsoft.com/office/word/2010/wordprocessingDrawing" xmlns:wp="http://schemas.openxmlformats.org/drawingml/2006/wordprocessingDrawing" xmlns:w10="urn:schemas-microsoft-com:office:word" xmlns:w="http://schemas.openxmlformats.org/wordprocessingml/2006/main" xmlns:w14="http://schemas.microsoft.com/office/word/2010/wordml" xmlns:w15="http://schemas.microsoft.com/office/word/2012/wordml" xmlns:wpg="http://schemas.microsoft.com/office/word/2010/wordprocessingGroup" xmlns:wpi="http://schemas.microsoft.com/office/word/2010/wordprocessingInk" xmlns:wne="http://schemas.microsoft.com/office/word/2006/wordml" xmlns:wps="http://schemas.microsoft.com/office/word/2010/wordprocessingShape" mc:Ignorable="w14 w15 wp14">
+<w:numbering xmlns:wpc="http://schemas.microsoft.com/office/word/2010/wordprocessingCanvas" xmlns:cx="http://schemas.microsoft.com/office/drawing/2014/chartex" xmlns:cx1="http://schemas.microsoft.com/office/drawing/2015/9/8/chartex" xmlns:cx2="http://schemas.microsoft.com/office/drawing/2015/10/21/chartex" xmlns:mc="http://schemas.openxmlformats.org/markup-compatibility/2006" xmlns:o="urn:schemas-microsoft-com:office:office" xmlns:r="http://schemas.openxmlformats.org/officeDocument/2006/relationships" xmlns:m="http://schemas.openxmlformats.org/officeDocument/2006/math" xmlns:v="urn:schemas-microsoft-com:vml" xmlns:wp14="http://schemas.microsoft.com/office/word/2010/wordprocessingDrawing" xmlns:wp="http://schemas.openxmlformats.org/drawingml/2006/wordprocessingDrawing" xmlns:w10="urn:schemas-microsoft-com:office:word" xmlns:w="http://schemas.openxmlformats.org/wordprocessingml/2006/main" xmlns:w14="http://schemas.microsoft.com/office/word/2010/wordml" xmlns:w15="http://schemas.microsoft.com/office/word/2012/wordml" xmlns:w16se="http://schemas.microsoft.com/office/word/2015/wordml/symex" xmlns:wpg="http://schemas.microsoft.com/office/word/2010/wordprocessingGroup" xmlns:wpi="http://schemas.microsoft.com/office/word/2010/wordprocessingInk" xmlns:wne="http://schemas.microsoft.com/office/word/2006/wordml" xmlns:wps="http://schemas.microsoft.com/office/word/2010/wordprocessingShape" mc:Ignorable="w14 w15 w16se wp14">
   <w:abstractNum w:abstractNumId="0" w15:restartNumberingAfterBreak="0">
     <w:nsid w:val="03396040"/>
     <w:multiLevelType w:val="hybridMultilevel"/>
@@ -3020,7 +2682,7 @@
 </file>
 
 <file path=word/styles.xml><?xml version="1.0" encoding="utf-8"?>
-<w:styles xmlns:mc="http://schemas.openxmlformats.org/markup-compatibility/2006" xmlns:r="http://schemas.openxmlformats.org/officeDocument/2006/relationships" xmlns:w="http://schemas.openxmlformats.org/wordprocessingml/2006/main" xmlns:w14="http://schemas.microsoft.com/office/word/2010/wordml" xmlns:w15="http://schemas.microsoft.com/office/word/2012/wordml" mc:Ignorable="w14 w15">
+<w:styles xmlns:mc="http://schemas.openxmlformats.org/markup-compatibility/2006" xmlns:r="http://schemas.openxmlformats.org/officeDocument/2006/relationships" xmlns:w="http://schemas.openxmlformats.org/wordprocessingml/2006/main" xmlns:w14="http://schemas.microsoft.com/office/word/2010/wordml" xmlns:w15="http://schemas.microsoft.com/office/word/2012/wordml" xmlns:w16se="http://schemas.microsoft.com/office/word/2015/wordml/symex" mc:Ignorable="w14 w15 w16se">
   <w:docDefaults>
     <w:rPrDefault>
       <w:rPr>
@@ -3036,7 +2698,7 @@
       </w:pPr>
     </w:pPrDefault>
   </w:docDefaults>
-  <w:latentStyles w:defLockedState="0" w:defUIPriority="99" w:defSemiHidden="0" w:defUnhideWhenUsed="0" w:defQFormat="0" w:count="371">
+  <w:latentStyles w:defLockedState="0" w:defUIPriority="99" w:defSemiHidden="0" w:defUnhideWhenUsed="0" w:defQFormat="0" w:count="372">
     <w:lsdException w:name="Normal" w:uiPriority="0" w:qFormat="1"/>
     <w:lsdException w:name="heading 1" w:uiPriority="9" w:qFormat="1"/>
     <w:lsdException w:name="heading 2" w:semiHidden="1" w:uiPriority="9" w:unhideWhenUsed="1" w:qFormat="1"/>
@@ -3142,7 +2804,6 @@
     <w:lsdException w:name="HTML Sample" w:semiHidden="1" w:unhideWhenUsed="1"/>
     <w:lsdException w:name="HTML Typewriter" w:semiHidden="1" w:unhideWhenUsed="1"/>
     <w:lsdException w:name="HTML Variable" w:semiHidden="1" w:unhideWhenUsed="1"/>
-    <w:lsdException w:name="Normal Table" w:semiHidden="1" w:unhideWhenUsed="1"/>
     <w:lsdException w:name="annotation subject" w:semiHidden="1" w:unhideWhenUsed="1"/>
     <w:lsdException w:name="No List" w:semiHidden="1" w:unhideWhenUsed="1"/>
     <w:lsdException w:name="Outline List 1" w:semiHidden="1" w:unhideWhenUsed="1"/>
@@ -3189,10 +2850,8 @@
     <w:lsdException w:name="Table Subtle 2" w:semiHidden="1" w:unhideWhenUsed="1"/>
     <w:lsdException w:name="Table Web 1" w:semiHidden="1" w:unhideWhenUsed="1"/>
     <w:lsdException w:name="Table Web 2" w:semiHidden="1" w:unhideWhenUsed="1"/>
-    <w:lsdException w:name="Table Web 3" w:semiHidden="1" w:unhideWhenUsed="1"/>
     <w:lsdException w:name="Balloon Text" w:semiHidden="1" w:unhideWhenUsed="1"/>
     <w:lsdException w:name="Table Grid" w:uiPriority="39"/>
-    <w:lsdException w:name="Table Theme" w:semiHidden="1" w:unhideWhenUsed="1"/>
     <w:lsdException w:name="Placeholder Text" w:semiHidden="1"/>
     <w:lsdException w:name="No Spacing" w:uiPriority="1" w:qFormat="1"/>
     <w:lsdException w:name="Light Shading" w:uiPriority="60"/>
@@ -3408,6 +3067,7 @@
     <w:lsdException w:name="List Table 5 Dark Accent 6" w:uiPriority="50"/>
     <w:lsdException w:name="List Table 6 Colorful Accent 6" w:uiPriority="51"/>
     <w:lsdException w:name="List Table 7 Colorful Accent 6" w:uiPriority="52"/>
+    <w:lsdException w:name="Mention" w:semiHidden="1" w:unhideWhenUsed="1"/>
   </w:latentStyles>
   <w:style w:type="paragraph" w:default="1" w:styleId="Normal">
     <w:name w:val="Normal"/>

</xml_diff>